<commit_message>
fix variant in work report
</commit_message>
<xml_diff>
--- a/Programming/Lab2/Поленов ЛР 2 Прогораммирование отчёт.docx
+++ b/Programming/Lab2/Поленов ЛР 2 Прогораммирование отчёт.docx
@@ -269,8 +269,10 @@
           <w:sz w:val="40"/>
           <w:szCs w:val="40"/>
         </w:rPr>
-        <w:t>51873</w:t>
-      </w:r>
+        <w:t>8899911209</w:t>
+      </w:r>
+      <w:bookmarkStart w:id="0" w:name="_GoBack"/>
+      <w:bookmarkEnd w:id="0"/>
     </w:p>
     <w:p>
       <w:pPr>
@@ -508,8 +510,10 @@
       <w:r>
         <w:rPr>
           <w:rFonts w:ascii="Bahnschrift" w:hAnsi="Bahnschrift"/>
+          <w:noProof/>
           <w:sz w:val="36"/>
           <w:szCs w:val="36"/>
+          <w:lang w:eastAsia="ru-RU"/>
         </w:rPr>
         <w:drawing>
           <wp:inline distT="0" distB="0" distL="0" distR="0" wp14:anchorId="4E45854D" wp14:editId="1C4236B0">
@@ -559,8 +563,10 @@
       <w:r>
         <w:rPr>
           <w:rFonts w:ascii="Bahnschrift" w:hAnsi="Bahnschrift"/>
+          <w:noProof/>
           <w:sz w:val="36"/>
           <w:szCs w:val="36"/>
+          <w:lang w:eastAsia="ru-RU"/>
         </w:rPr>
         <w:drawing>
           <wp:inline distT="0" distB="0" distL="0" distR="0" wp14:anchorId="2CC2F764" wp14:editId="7742112E">
@@ -610,8 +616,10 @@
       <w:r>
         <w:rPr>
           <w:rFonts w:ascii="Bahnschrift" w:hAnsi="Bahnschrift"/>
+          <w:noProof/>
           <w:sz w:val="36"/>
           <w:szCs w:val="36"/>
+          <w:lang w:eastAsia="ru-RU"/>
         </w:rPr>
         <w:drawing>
           <wp:inline distT="0" distB="0" distL="0" distR="0" wp14:anchorId="001D23AF" wp14:editId="5A338D25">
@@ -661,8 +669,10 @@
       <w:r>
         <w:rPr>
           <w:rFonts w:ascii="Bahnschrift" w:hAnsi="Bahnschrift"/>
+          <w:noProof/>
           <w:sz w:val="36"/>
           <w:szCs w:val="36"/>
+          <w:lang w:eastAsia="ru-RU"/>
         </w:rPr>
         <w:lastRenderedPageBreak/>
         <w:drawing>
@@ -743,25 +753,7 @@
             <w:sz w:val="28"/>
             <w:szCs w:val="28"/>
           </w:rPr>
-          <w:t>https://github.com/bilyardvmetro/Pro</w:t>
-        </w:r>
-        <w:r>
-          <w:rPr>
-            <w:rStyle w:val="a8"/>
-            <w:rFonts w:ascii="Bahnschrift" w:hAnsi="Bahnschrift"/>
-            <w:sz w:val="28"/>
-            <w:szCs w:val="28"/>
-          </w:rPr>
-          <w:t>g</w:t>
-        </w:r>
-        <w:r>
-          <w:rPr>
-            <w:rStyle w:val="a8"/>
-            <w:rFonts w:ascii="Bahnschrift" w:hAnsi="Bahnschrift"/>
-            <w:sz w:val="28"/>
-            <w:szCs w:val="28"/>
-          </w:rPr>
-          <w:t>Lab2</w:t>
+          <w:t>https://github.com/bilyardvmetro/ProgLab2</w:t>
         </w:r>
       </w:hyperlink>
     </w:p>
@@ -15084,17 +15076,7 @@
           <w:sz w:val="28"/>
           <w:szCs w:val="28"/>
         </w:rPr>
-        <w:t>Научился создавать и имп</w:t>
-      </w:r>
-      <w:bookmarkStart w:id="0" w:name="_GoBack"/>
-      <w:bookmarkEnd w:id="0"/>
-      <w:r>
-        <w:rPr>
-          <w:rFonts w:ascii="Bahnschrift" w:hAnsi="Bahnschrift"/>
-          <w:sz w:val="28"/>
-          <w:szCs w:val="28"/>
-        </w:rPr>
-        <w:t xml:space="preserve">ортировать пакеты в </w:t>
+        <w:t xml:space="preserve">Научился создавать и импортировать пакеты в </w:t>
       </w:r>
       <w:r>
         <w:rPr>
@@ -16337,7 +16319,6 @@
   <w:style w:type="character" w:default="1" w:styleId="a0">
     <w:name w:val="Default Paragraph Font"/>
     <w:uiPriority w:val="1"/>
-    <w:semiHidden/>
     <w:unhideWhenUsed/>
   </w:style>
   <w:style w:type="table" w:default="1" w:styleId="a1">
@@ -16803,7 +16784,7 @@
 </file>
 
 <file path=customXml/itemProps1.xml><?xml version="1.0" encoding="utf-8"?>
-<ds:datastoreItem xmlns:ds="http://schemas.openxmlformats.org/officeDocument/2006/customXml" ds:itemID="{6F377BE6-9CE2-46EC-9185-6DA46D060938}">
+<ds:datastoreItem xmlns:ds="http://schemas.openxmlformats.org/officeDocument/2006/customXml" ds:itemID="{BDB306A9-B916-4AF8-B3B2-6FC2E4D81D5C}">
   <ds:schemaRefs>
     <ds:schemaRef ds:uri="http://schemas.openxmlformats.org/officeDocument/2006/bibliography"/>
   </ds:schemaRefs>

</xml_diff>